<commit_message>
New translations email 4-2 [template] partner email – reminder to submit documents.docx (Arabic)
</commit_message>
<xml_diff>
--- a/public/email/crowdin/translations/ar/Email 4-2 [TEMPLATE] Partner email – reminder to submit documents.docx
+++ b/public/email/crowdin/translations/ar/Email 4-2 [TEMPLATE] Partner email – reminder to submit documents.docx
@@ -18,7 +18,7 @@
             <w:u w:val="single"/>
             <w:rtl/>
           </w:rPr>
-          <w:t>English</w:t>
+          <w:t>الإنجليزية</w:t>
         </w:r>
       </w:hyperlink>
       <w:r>
@@ -26,7 +26,7 @@
           <w:color w:val="ff0000"/>
           <w:rtl/>
         </w:rPr>
-        <w:t xml:space="preserve"> / Portuguese / French / Thai / Vietnamese / Spanish</w:t>
+        <w:t xml:space="preserve"> /البرتغالية/الفرنسية/التايلندية/الفيتنامية/الإسبانية</w:t>
       </w:r>
     </w:p>
     <w:p>
@@ -53,7 +53,7 @@
         <w:rPr>
           <w:rtl/>
         </w:rPr>
-        <w:t>English</w:t>
+        <w:t>الإنجليزية</w:t>
       </w:r>
     </w:p>
     <w:p>
@@ -108,7 +108,7 @@
                 <w:b w:val="1"/>
                 <w:rtl/>
               </w:rPr>
-              <w:t>Brief</w:t>
+              <w:t>المضمون</w:t>
             </w:r>
             <w:r>
               <w:rPr>
@@ -127,7 +127,7 @@
               <w:rPr>
                 <w:rtl/>
               </w:rPr>
-              <w:t xml:space="preserve">An email sent to partners in the target country who RSVPed yes but haven’t sent their documents to us. It will be sent via customer.io</w:t>
+              <w:t xml:space="preserve">An email sent to partners in the target country who RSVPed yes but haven’t sent their documents to us. سيتم إرسالها عبر customer.io</w:t>
             </w:r>
           </w:p>
           <w:p>
@@ -148,7 +148,7 @@
                 <w:b w:val="1"/>
                 <w:rtl/>
               </w:rPr>
-              <w:t xml:space="preserve">Target audience</w:t>
+              <w:t xml:space="preserve">الجمهور المستهدف</w:t>
             </w:r>
             <w:r>
               <w:rPr>
@@ -228,23 +228,23 @@
         <w:rPr>
           <w:rtl/>
         </w:rPr>
-        <w:t xml:space="preserve">Don’t forget to send your documents</w:t>
-      </w:r>
-    </w:p>
-    <w:p>
-      <w:pPr>
-        <w:bidi/>
-      </w:pPr>
-    </w:p>
-    <w:p>
-      <w:pPr>
-        <w:bidi/>
-      </w:pPr>
-      <w:r>
-        <w:rPr>
-          <w:rtl/>
-        </w:rPr>
-        <w:t xml:space="preserve">Hi </w:t>
+        <w:t xml:space="preserve">لا تنس إرسال مستنداتك</w:t>
+      </w:r>
+    </w:p>
+    <w:p>
+      <w:pPr>
+        <w:bidi/>
+      </w:pPr>
+    </w:p>
+    <w:p>
+      <w:pPr>
+        <w:bidi/>
+      </w:pPr>
+      <w:r>
+        <w:rPr>
+          <w:rtl/>
+        </w:rPr>
+        <w:t xml:space="preserve">مرحبًا  </w:t>
       </w:r>
       <w:r>
         <w:rPr>
@@ -257,7 +257,7 @@
         <w:rPr>
           <w:rtl/>
         </w:rPr>
-        <w:t xml:space="preserve">, </w:t>
+        <w:t xml:space="preserve">,، </w:t>
       </w:r>
     </w:p>
     <w:p>
@@ -412,7 +412,7 @@
         <w:rPr>
           <w:rtl/>
         </w:rPr>
-        <w:t xml:space="preserve">If you have any questions, please contact your country manager.</w:t>
+        <w:t xml:space="preserve">إذا كانت لديك أي أسئلة، فيُرجى الاتصال بمديرك الإقليمي.</w:t>
       </w:r>
     </w:p>
     <w:p>
@@ -424,7 +424,7 @@
         <w:rPr>
           <w:rtl/>
         </w:rPr>
-        <w:t xml:space="preserve">We look forward to seeing you there!</w:t>
+        <w:t xml:space="preserve">نتطلع إلى رؤيتك هناك!</w:t>
       </w:r>
     </w:p>
     <w:p>
@@ -510,7 +510,7 @@
         <w:rPr>
           <w:rtl/>
         </w:rPr>
-        <w:t xml:space="preserve">Don’t forget to send your documents</w:t>
+        <w:t xml:space="preserve">لا تنس إرسال مستنداتك</w:t>
       </w:r>
     </w:p>
     <w:p>
@@ -656,7 +656,7 @@
         <w:rPr>
           <w:rtl/>
         </w:rPr>
-        <w:t xml:space="preserve">If you have any questions, please contact us via </w:t>
+        <w:t xml:space="preserve">إذا كانت لديك أي أسئلة، فاتصل بنا:  </w:t>
       </w:r>
       <w:hyperlink r:id="rId7">
         <w:r>
@@ -665,7 +665,7 @@
             <w:u w:val="single"/>
             <w:rtl/>
           </w:rPr>
-          <w:t xml:space="preserve">live chat</w:t>
+          <w:t xml:space="preserve">الدردشة الحية</w:t>
         </w:r>
       </w:hyperlink>
       <w:r>
@@ -759,7 +759,7 @@
         <w:rPr>
           <w:rtl/>
         </w:rPr>
-        <w:t xml:space="preserve">We look forward to seeing you there!</w:t>
+        <w:t xml:space="preserve">نتطلع إلى رؤيتك هناك!</w:t>
       </w:r>
     </w:p>
     <w:p>
@@ -836,7 +836,7 @@
         <w:rPr>
           <w:rtl/>
         </w:rPr>
-        <w:t xml:space="preserve">choose either one</w:t>
+        <w:t xml:space="preserve">اختر أيًا منهما</w:t>
       </w:r>
     </w:p>
   </w:comment>

</xml_diff>